<commit_message>
Updated resume & ContactMe
</commit_message>
<xml_diff>
--- a/public/Brian_Tracy_resume_2022.docx
+++ b/public/Brian_Tracy_resume_2022.docx
@@ -6,7 +6,6 @@
     <w:p>
       <w:pPr>
         <w:spacing w:line="240" w:lineRule="auto"/>
-        <w:jc w:val="both"/>
         <w:rPr>
           <w:rStyle w:val="PlaceholderText"/>
           <w:rFonts w:asciiTheme="minorHAnsi" w:hAnsiTheme="minorHAnsi" w:cstheme="majorHAnsi"/>
@@ -29,28 +28,37 @@
     <w:p>
       <w:pPr>
         <w:spacing w:line="240" w:lineRule="auto"/>
-        <w:jc w:val="both"/>
-        <w:rPr>
-          <w:rStyle w:val="PlaceholderText"/>
-          <w:rFonts w:asciiTheme="majorHAnsi" w:hAnsiTheme="majorHAnsi" w:cstheme="majorHAnsi"/>
-          <w:b/>
-          <w:bCs/>
-          <w:color w:val="0D0D0D" w:themeColor="text1" w:themeTint="F2"/>
-        </w:rPr>
-      </w:pPr>
-      <w:r>
         <w:rPr>
           <w:rStyle w:val="PlaceholderText"/>
           <w:rFonts w:asciiTheme="majorHAnsi" w:hAnsiTheme="majorHAnsi" w:cstheme="majorHAnsi"/>
           <w:color w:val="595959" w:themeColor="text1" w:themeTint="A6"/>
         </w:rPr>
+      </w:pPr>
+      <w:r>
+        <w:rPr>
+          <w:rStyle w:val="PlaceholderText"/>
+          <w:rFonts w:asciiTheme="majorHAnsi" w:hAnsiTheme="majorHAnsi" w:cstheme="majorHAnsi"/>
+          <w:color w:val="595959" w:themeColor="text1" w:themeTint="A6"/>
+        </w:rPr>
         <w:t>Creator, Designer, Software Development Engineer</w:t>
       </w:r>
     </w:p>
     <w:p>
       <w:pPr>
         <w:spacing w:line="240" w:lineRule="auto"/>
-        <w:ind w:left="1771"/>
+        <w:rPr>
+          <w:rStyle w:val="PlaceholderText"/>
+          <w:rFonts w:asciiTheme="majorHAnsi" w:hAnsiTheme="majorHAnsi" w:cstheme="majorHAnsi"/>
+          <w:b/>
+          <w:bCs/>
+          <w:color w:val="0D0D0D" w:themeColor="text1" w:themeTint="F2"/>
+        </w:rPr>
+      </w:pPr>
+    </w:p>
+    <w:p>
+      <w:pPr>
+        <w:spacing w:line="240" w:lineRule="auto"/>
+        <w:ind w:left="1786"/>
         <w:rPr>
           <w:rStyle w:val="PlaceholderText"/>
           <w:rFonts w:asciiTheme="majorHAnsi" w:hAnsiTheme="majorHAnsi" w:cstheme="majorHAnsi"/>
@@ -69,7 +77,7 @@
     <w:p>
       <w:pPr>
         <w:spacing w:line="240" w:lineRule="auto"/>
-        <w:ind w:left="1771"/>
+        <w:ind w:left="1786"/>
         <w:rPr>
           <w:rStyle w:val="PlaceholderText"/>
           <w:rFonts w:asciiTheme="majorHAnsi" w:hAnsiTheme="majorHAnsi" w:cstheme="majorHAnsi"/>
@@ -82,24 +90,25 @@
           <w:rFonts w:asciiTheme="majorHAnsi" w:hAnsiTheme="majorHAnsi" w:cstheme="majorHAnsi"/>
           <w:color w:val="0D0D0D" w:themeColor="text1" w:themeTint="F2"/>
         </w:rPr>
-        <w:t>425.773.2818</w:t>
-      </w:r>
-    </w:p>
-    <w:p>
-      <w:pPr>
-        <w:spacing w:line="240" w:lineRule="auto"/>
-        <w:ind w:left="1771"/>
+        <w:t>4</w:t>
+      </w:r>
+      <w:r>
         <w:rPr>
           <w:rStyle w:val="PlaceholderText"/>
           <w:rFonts w:asciiTheme="majorHAnsi" w:hAnsiTheme="majorHAnsi" w:cstheme="majorHAnsi"/>
           <w:color w:val="0D0D0D" w:themeColor="text1" w:themeTint="F2"/>
         </w:rPr>
-        <w:sectPr>
-          <w:type w:val="continuous"/>
-          <w:pgSz w:w="12240" w:h="15840"/>
-          <w:pgMar w:top="1008" w:right="1152" w:bottom="1051" w:left="1152" w:header="0" w:footer="720" w:gutter="0"/>
-          <w:cols w:num="2" w:space="720"/>
-        </w:sectPr>
+        <w:t>25.773.2818</w:t>
+      </w:r>
+    </w:p>
+    <w:p>
+      <w:pPr>
+        <w:spacing w:line="240" w:lineRule="auto"/>
+        <w:ind w:left="1786"/>
+        <w:rPr>
+          <w:rStyle w:val="Hyperlink"/>
+          <w:rFonts w:asciiTheme="majorHAnsi" w:hAnsiTheme="majorHAnsi" w:cstheme="majorHAnsi"/>
+        </w:rPr>
       </w:pPr>
       <w:hyperlink r:id="rId6" w:history="1">
         <w:r>
@@ -114,14 +123,36 @@
     <w:p>
       <w:pPr>
         <w:spacing w:line="240" w:lineRule="auto"/>
+        <w:ind w:left="1786"/>
+        <w:rPr>
+          <w:rStyle w:val="Hyperlink"/>
+          <w:rFonts w:asciiTheme="majorHAnsi" w:hAnsiTheme="majorHAnsi" w:cstheme="majorHAnsi"/>
+        </w:rPr>
+      </w:pPr>
+      <w:hyperlink r:id="rId7" w:history="1">
+        <w:r>
+          <w:rPr>
+            <w:rStyle w:val="Hyperlink"/>
+            <w:rFonts w:asciiTheme="majorHAnsi" w:hAnsiTheme="majorHAnsi" w:cstheme="majorHAnsi"/>
+          </w:rPr>
+          <w:t>BTgraphix.com</w:t>
+        </w:r>
+      </w:hyperlink>
+    </w:p>
+    <w:p>
+      <w:pPr>
+        <w:spacing w:line="240" w:lineRule="auto"/>
         <w:jc w:val="both"/>
         <w:rPr>
-          <w:rStyle w:val="PlaceholderText"/>
+          <w:rStyle w:val="Hyperlink"/>
           <w:rFonts w:asciiTheme="majorHAnsi" w:hAnsiTheme="majorHAnsi" w:cstheme="majorHAnsi"/>
-          <w:b/>
-          <w:bCs/>
-          <w:color w:val="0D0D0D" w:themeColor="text1" w:themeTint="F2"/>
-        </w:rPr>
+        </w:rPr>
+        <w:sectPr>
+          <w:type w:val="continuous"/>
+          <w:pgSz w:w="12240" w:h="15840"/>
+          <w:pgMar w:top="1008" w:right="1152" w:bottom="1051" w:left="1152" w:header="0" w:footer="720" w:gutter="0"/>
+          <w:cols w:num="2" w:space="720"/>
+        </w:sectPr>
       </w:pPr>
     </w:p>
     <w:p>
@@ -151,6 +182,7 @@
           <w:color w:val="0D0D0D" w:themeColor="text1" w:themeTint="F2"/>
         </w:rPr>
       </w:pPr>
+      <w:proofErr w:type="spellStart"/>
       <w:r>
         <w:rPr>
           <w:rStyle w:val="PlaceholderText"/>
@@ -161,6 +193,7 @@
         </w:rPr>
         <w:t>Github</w:t>
       </w:r>
+      <w:proofErr w:type="spellEnd"/>
     </w:p>
     <w:p>
       <w:pPr>
@@ -169,7 +202,7 @@
           <w:rFonts w:asciiTheme="majorHAnsi" w:hAnsiTheme="majorHAnsi" w:cstheme="majorHAnsi"/>
         </w:rPr>
       </w:pPr>
-      <w:hyperlink r:id="rId7" w:history="1">
+      <w:hyperlink r:id="rId8" w:history="1">
         <w:r>
           <w:rPr>
             <w:rStyle w:val="Hyperlink"/>
@@ -182,8 +215,17 @@
             <w:rStyle w:val="Hyperlink"/>
             <w:rFonts w:asciiTheme="majorHAnsi" w:hAnsiTheme="majorHAnsi" w:cstheme="majorHAnsi"/>
           </w:rPr>
-          <w:t>ithub.com/BravoTango</w:t>
+          <w:t>ithub.com/</w:t>
         </w:r>
+        <w:proofErr w:type="spellStart"/>
+        <w:r>
+          <w:rPr>
+            <w:rStyle w:val="Hyperlink"/>
+            <w:rFonts w:asciiTheme="majorHAnsi" w:hAnsiTheme="majorHAnsi" w:cstheme="majorHAnsi"/>
+          </w:rPr>
+          <w:t>BravoTango</w:t>
+        </w:r>
+        <w:proofErr w:type="spellEnd"/>
       </w:hyperlink>
     </w:p>
     <w:p>
@@ -223,7 +265,7 @@
           <w:rFonts w:asciiTheme="majorHAnsi" w:hAnsiTheme="majorHAnsi" w:cstheme="majorHAnsi"/>
         </w:rPr>
       </w:pPr>
-      <w:hyperlink r:id="rId8" w:history="1">
+      <w:hyperlink r:id="rId9" w:history="1">
         <w:r>
           <w:rPr>
             <w:rStyle w:val="Hyperlink"/>
@@ -286,18 +328,11 @@
     <w:p>
       <w:pPr>
         <w:rPr>
-          <w:rStyle w:val="PlaceholderText"/>
+          <w:rStyle w:val="Hyperlink"/>
           <w:rFonts w:asciiTheme="majorHAnsi" w:hAnsiTheme="majorHAnsi" w:cstheme="majorHAnsi"/>
-          <w:color w:val="0D0D0D" w:themeColor="text1" w:themeTint="F2"/>
-        </w:rPr>
-        <w:sectPr>
-          <w:type w:val="continuous"/>
-          <w:pgSz w:w="12240" w:h="15840"/>
-          <w:pgMar w:top="1008" w:right="1152" w:bottom="1051" w:left="1152" w:header="0" w:footer="720" w:gutter="0"/>
-          <w:cols w:num="3" w:space="720"/>
-        </w:sectPr>
-      </w:pPr>
-      <w:hyperlink r:id="rId9" w:history="1">
+        </w:rPr>
+      </w:pPr>
+      <w:hyperlink r:id="rId10" w:history="1">
         <w:r>
           <w:rPr>
             <w:rStyle w:val="Hyperlink"/>
@@ -324,9 +359,55 @@
             <w:rStyle w:val="Hyperlink"/>
             <w:rFonts w:asciiTheme="majorHAnsi" w:hAnsiTheme="majorHAnsi" w:cstheme="majorHAnsi"/>
           </w:rPr>
-          <w:t>n.com/in/BTgraphix</w:t>
+          <w:t>n.com/in/</w:t>
         </w:r>
+        <w:proofErr w:type="spellStart"/>
+        <w:r>
+          <w:rPr>
+            <w:rStyle w:val="Hyperlink"/>
+            <w:rFonts w:asciiTheme="majorHAnsi" w:hAnsiTheme="majorHAnsi" w:cstheme="majorHAnsi"/>
+          </w:rPr>
+          <w:t>BTgraphix</w:t>
+        </w:r>
+        <w:proofErr w:type="spellEnd"/>
       </w:hyperlink>
+    </w:p>
+    <w:p>
+      <w:pPr>
+        <w:rPr>
+          <w:rStyle w:val="Hyperlink"/>
+          <w:rFonts w:asciiTheme="majorHAnsi" w:hAnsiTheme="majorHAnsi" w:cstheme="majorHAnsi"/>
+        </w:rPr>
+        <w:sectPr>
+          <w:type w:val="continuous"/>
+          <w:pgSz w:w="12240" w:h="15840"/>
+          <w:pgMar w:top="1008" w:right="1152" w:bottom="1051" w:left="1152" w:header="0" w:footer="720" w:gutter="0"/>
+          <w:cols w:num="3" w:space="720"/>
+        </w:sectPr>
+      </w:pPr>
+    </w:p>
+    <w:p>
+      <w:pPr>
+        <w:rPr>
+          <w:rStyle w:val="Hyperlink"/>
+          <w:rFonts w:asciiTheme="majorHAnsi" w:hAnsiTheme="majorHAnsi" w:cstheme="majorHAnsi"/>
+        </w:rPr>
+      </w:pPr>
+    </w:p>
+    <w:p>
+      <w:pPr>
+        <w:rPr>
+          <w:rStyle w:val="PlaceholderText"/>
+          <w:rFonts w:asciiTheme="majorHAnsi" w:hAnsiTheme="majorHAnsi" w:cstheme="majorHAnsi"/>
+          <w:color w:val="0D0D0D" w:themeColor="text1" w:themeTint="F2"/>
+        </w:rPr>
+        <w:sectPr>
+          <w:type w:val="continuous"/>
+          <w:pgSz w:w="12240" w:h="15840"/>
+          <w:pgMar w:top="1008" w:right="1152" w:bottom="1051" w:left="1152" w:header="0" w:footer="720" w:gutter="0"/>
+          <w:cols w:space="720"/>
+        </w:sectPr>
+      </w:pPr>
     </w:p>
     <w:p>
       <w:pPr>
@@ -610,6 +691,7 @@
         </w:rPr>
         <w:t xml:space="preserve">, </w:t>
       </w:r>
+      <w:proofErr w:type="spellStart"/>
       <w:r>
         <w:rPr>
           <w:rFonts w:asciiTheme="majorHAnsi" w:hAnsiTheme="majorHAnsi" w:cstheme="majorHAnsi"/>
@@ -618,6 +700,7 @@
         </w:rPr>
         <w:t>Sequelize</w:t>
       </w:r>
+      <w:proofErr w:type="spellEnd"/>
       <w:r>
         <w:rPr>
           <w:rFonts w:asciiTheme="majorHAnsi" w:hAnsiTheme="majorHAnsi" w:cstheme="majorHAnsi"/>
@@ -658,6 +741,7 @@
         </w:rPr>
         <w:t xml:space="preserve">, </w:t>
       </w:r>
+      <w:proofErr w:type="spellStart"/>
       <w:r>
         <w:rPr>
           <w:rFonts w:asciiTheme="majorHAnsi" w:hAnsiTheme="majorHAnsi" w:cstheme="majorHAnsi"/>
@@ -666,6 +750,7 @@
         </w:rPr>
         <w:t>GraphQL</w:t>
       </w:r>
+      <w:proofErr w:type="spellEnd"/>
       <w:r>
         <w:rPr>
           <w:rFonts w:asciiTheme="majorHAnsi" w:hAnsiTheme="majorHAnsi" w:cstheme="majorHAnsi"/>
@@ -682,6 +767,16 @@
         </w:rPr>
         <w:t>Apollo</w:t>
       </w:r>
+    </w:p>
+    <w:p>
+      <w:pPr>
+        <w:ind w:right="-432"/>
+        <w:rPr>
+          <w:rFonts w:asciiTheme="majorHAnsi" w:hAnsiTheme="majorHAnsi" w:cstheme="majorHAnsi"/>
+          <w:b/>
+          <w:bCs/>
+        </w:rPr>
+      </w:pPr>
     </w:p>
     <w:p>
       <w:pPr>
@@ -1605,7 +1700,23 @@
           <w:rFonts w:asciiTheme="majorHAnsi" w:eastAsia="Roboto" w:hAnsiTheme="majorHAnsi" w:cstheme="majorHAnsi"/>
           <w:color w:val="434343"/>
         </w:rPr>
-        <w:t xml:space="preserve">Accomplished and successfully passed WCAG 2.0 guidelines on Premera’s </w:t>
+        <w:t xml:space="preserve">Accomplished and successfully passed WCAG 2.0 guidelines on </w:t>
+      </w:r>
+      <w:proofErr w:type="spellStart"/>
+      <w:r>
+        <w:rPr>
+          <w:rFonts w:asciiTheme="majorHAnsi" w:eastAsia="Roboto" w:hAnsiTheme="majorHAnsi" w:cstheme="majorHAnsi"/>
+          <w:color w:val="434343"/>
+        </w:rPr>
+        <w:t>Premera’s</w:t>
+      </w:r>
+      <w:proofErr w:type="spellEnd"/>
+      <w:r>
+        <w:rPr>
+          <w:rFonts w:asciiTheme="majorHAnsi" w:eastAsia="Roboto" w:hAnsiTheme="majorHAnsi" w:cstheme="majorHAnsi"/>
+          <w:color w:val="434343"/>
+        </w:rPr>
+        <w:t xml:space="preserve"> </w:t>
       </w:r>
       <w:r>
         <w:rPr>
@@ -1698,6 +1809,7 @@
           <w:sz w:val="22"/>
           <w:szCs w:val="22"/>
         </w:rPr>
+        <w:lastRenderedPageBreak/>
         <w:t xml:space="preserve">Senior Developer </w:t>
       </w:r>
       <w:r>
@@ -1787,7 +1899,23 @@
           <w:rFonts w:asciiTheme="majorHAnsi" w:eastAsia="Roboto" w:hAnsiTheme="majorHAnsi" w:cstheme="majorHAnsi"/>
           <w:color w:val="434343"/>
         </w:rPr>
-        <w:t>Managed Premera’s client-side assets including JavaScript, CSS, C# Layouts, and Master Pages</w:t>
+        <w:t xml:space="preserve">Managed </w:t>
+      </w:r>
+      <w:proofErr w:type="spellStart"/>
+      <w:r>
+        <w:rPr>
+          <w:rFonts w:asciiTheme="majorHAnsi" w:eastAsia="Roboto" w:hAnsiTheme="majorHAnsi" w:cstheme="majorHAnsi"/>
+          <w:color w:val="434343"/>
+        </w:rPr>
+        <w:t>Premera’s</w:t>
+      </w:r>
+      <w:proofErr w:type="spellEnd"/>
+      <w:r>
+        <w:rPr>
+          <w:rFonts w:asciiTheme="majorHAnsi" w:eastAsia="Roboto" w:hAnsiTheme="majorHAnsi" w:cstheme="majorHAnsi"/>
+          <w:color w:val="434343"/>
+        </w:rPr>
+        <w:t xml:space="preserve"> client-side assets including JavaScript, CSS, C# Layouts, and Master Pages</w:t>
       </w:r>
     </w:p>
     <w:p>
@@ -1837,7 +1965,6 @@
           <w:rFonts w:asciiTheme="majorHAnsi" w:eastAsia="Roboto" w:hAnsiTheme="majorHAnsi" w:cstheme="majorHAnsi"/>
           <w:color w:val="434343"/>
         </w:rPr>
-        <w:lastRenderedPageBreak/>
         <w:t>Mentored back-end developers on how to apply CSS and Premera branding</w:t>
       </w:r>
     </w:p>
@@ -2284,7 +2411,23 @@
           <w:rFonts w:asciiTheme="majorHAnsi" w:eastAsia="Roboto" w:hAnsiTheme="majorHAnsi" w:cstheme="majorHAnsi"/>
           <w:color w:val="434343"/>
         </w:rPr>
-        <w:t>Implemented Hyperwave content management software</w:t>
+        <w:t xml:space="preserve">Implemented </w:t>
+      </w:r>
+      <w:proofErr w:type="spellStart"/>
+      <w:r>
+        <w:rPr>
+          <w:rFonts w:asciiTheme="majorHAnsi" w:eastAsia="Roboto" w:hAnsiTheme="majorHAnsi" w:cstheme="majorHAnsi"/>
+          <w:color w:val="434343"/>
+        </w:rPr>
+        <w:t>Hyperwave</w:t>
+      </w:r>
+      <w:proofErr w:type="spellEnd"/>
+      <w:r>
+        <w:rPr>
+          <w:rFonts w:asciiTheme="majorHAnsi" w:eastAsia="Roboto" w:hAnsiTheme="majorHAnsi" w:cstheme="majorHAnsi"/>
+          <w:color w:val="434343"/>
+        </w:rPr>
+        <w:t xml:space="preserve"> content management software</w:t>
       </w:r>
     </w:p>
     <w:p>
@@ -2570,6 +2713,20 @@
     </w:p>
     <w:p>
       <w:pPr>
+        <w:tabs>
+          <w:tab w:val="left" w:pos="7020"/>
+          <w:tab w:val="left" w:pos="7740"/>
+          <w:tab w:val="left" w:pos="7200"/>
+        </w:tabs>
+        <w:spacing w:line="240" w:lineRule="auto"/>
+        <w:rPr>
+          <w:rFonts w:asciiTheme="majorHAnsi" w:eastAsia="Roboto" w:hAnsiTheme="majorHAnsi" w:cstheme="majorHAnsi"/>
+          <w:color w:val="434343"/>
+        </w:rPr>
+      </w:pPr>
+    </w:p>
+    <w:p>
+      <w:pPr>
         <w:pStyle w:val="Heading2"/>
         <w:widowControl w:val="0"/>
         <w:spacing w:before="280" w:after="0" w:line="240" w:lineRule="auto"/>
@@ -2644,8 +2801,16 @@
       <w:r>
         <w:rPr>
           <w:rFonts w:asciiTheme="majorHAnsi" w:eastAsia="Roboto" w:hAnsiTheme="majorHAnsi" w:cstheme="majorHAnsi"/>
+          <w:color w:val="434343"/>
         </w:rPr>
         <w:t xml:space="preserve"> - </w:t>
+      </w:r>
+      <w:r>
+        <w:rPr>
+          <w:rFonts w:asciiTheme="majorHAnsi" w:eastAsia="Roboto" w:hAnsiTheme="majorHAnsi" w:cstheme="majorHAnsi"/>
+          <w:color w:val="595959" w:themeColor="text1" w:themeTint="A6"/>
+        </w:rPr>
+        <w:t xml:space="preserve">Certificate </w:t>
       </w:r>
       <w:r>
         <w:rPr>
@@ -2706,8 +2871,17 @@
           <w:rFonts w:asciiTheme="majorHAnsi" w:eastAsia="Roboto" w:hAnsiTheme="majorHAnsi" w:cstheme="majorHAnsi"/>
           <w:color w:val="434343"/>
         </w:rPr>
-        <w:t>Effective Agile Training - SolutionsIQ</w:t>
-      </w:r>
+        <w:t xml:space="preserve">Effective Agile Training - </w:t>
+      </w:r>
+      <w:proofErr w:type="spellStart"/>
+      <w:r>
+        <w:rPr>
+          <w:rFonts w:asciiTheme="majorHAnsi" w:eastAsia="Roboto" w:hAnsiTheme="majorHAnsi" w:cstheme="majorHAnsi"/>
+          <w:color w:val="434343"/>
+        </w:rPr>
+        <w:t>SolutionsIQ</w:t>
+      </w:r>
+      <w:proofErr w:type="spellEnd"/>
     </w:p>
     <w:p>
       <w:pPr>
@@ -2740,8 +2914,17 @@
           <w:rFonts w:asciiTheme="majorHAnsi" w:eastAsia="Roboto" w:hAnsiTheme="majorHAnsi" w:cstheme="majorHAnsi"/>
           <w:color w:val="434343"/>
         </w:rPr>
-        <w:t>The Innovative Team Workshop - Synecticsworld</w:t>
-      </w:r>
+        <w:t xml:space="preserve">The Innovative Team Workshop - </w:t>
+      </w:r>
+      <w:proofErr w:type="spellStart"/>
+      <w:r>
+        <w:rPr>
+          <w:rFonts w:asciiTheme="majorHAnsi" w:eastAsia="Roboto" w:hAnsiTheme="majorHAnsi" w:cstheme="majorHAnsi"/>
+          <w:color w:val="434343"/>
+        </w:rPr>
+        <w:t>Synecticsworld</w:t>
+      </w:r>
+      <w:proofErr w:type="spellEnd"/>
     </w:p>
     <w:sectPr>
       <w:type w:val="continuous"/>

</xml_diff>